<commit_message>
lesson 384 - vocab and homework
</commit_message>
<xml_diff>
--- a/english_via_skype/solutions/doc/lesson_380_taboo collocations_edit.docx
+++ b/english_via_skype/solutions/doc/lesson_380_taboo collocations_edit.docx
@@ -9,7 +9,7 @@
           <w:noProof/>
           <w:sz w:val="32"/>
           <w:szCs w:val="32"/>
-          <w:lang w:eastAsia="pl-PL"/>
+          <w:lang w:val="en-US" w:eastAsia="pl-PL"/>
         </w:rPr>
       </w:pPr>
       <w:r>
@@ -18,59 +18,9 @@
           <w:noProof/>
           <w:sz w:val="32"/>
           <w:szCs w:val="32"/>
-          <w:lang w:eastAsia="pl-PL"/>
-        </w:rPr>
-        <w:t xml:space="preserve">ice, foot, nerve, </w:t>
-      </w:r>
-      <w:r>
-        <w:rPr>
-          <w:b/>
-          <w:noProof/>
-          <w:sz w:val="32"/>
-          <w:szCs w:val="32"/>
-          <w:lang w:eastAsia="pl-PL"/>
-        </w:rPr>
-        <w:t xml:space="preserve">tongue, </w:t>
-      </w:r>
-      <w:r>
-        <w:rPr>
-          <w:b/>
-          <w:noProof/>
-          <w:sz w:val="32"/>
-          <w:szCs w:val="32"/>
-          <w:lang w:eastAsia="pl-PL"/>
-        </w:rPr>
-        <w:t xml:space="preserve">no-no, stick, </w:t>
-      </w:r>
-      <w:r>
-        <w:rPr>
-          <w:b/>
-          <w:noProof/>
-          <w:sz w:val="32"/>
-          <w:szCs w:val="32"/>
-          <w:lang w:eastAsia="pl-PL"/>
-        </w:rPr>
-        <w:t xml:space="preserve">hazard, </w:t>
-      </w:r>
-      <w:r>
-        <w:rPr>
-          <w:b/>
-          <w:noProof/>
-          <w:sz w:val="32"/>
-          <w:szCs w:val="32"/>
-          <w:lang w:eastAsia="pl-PL"/>
-        </w:rPr>
-        <w:t xml:space="preserve">sensitive, </w:t>
-      </w:r>
-      <w:r>
-        <w:rPr>
-          <w:b/>
-          <w:noProof/>
-          <w:sz w:val="32"/>
-          <w:szCs w:val="32"/>
-          <w:lang w:eastAsia="pl-PL"/>
-        </w:rPr>
-        <w:t xml:space="preserve">stay, </w:t>
+          <w:lang w:val="en-US" w:eastAsia="pl-PL"/>
+        </w:rPr>
+        <w:t xml:space="preserve">ice, foot, nerve, tongue, no-no, stick, hazard, sensitive, stay, </w:t>
       </w:r>
     </w:p>
     <w:p>
@@ -79,7 +29,7 @@
           <w:noProof/>
           <w:sz w:val="28"/>
           <w:szCs w:val="28"/>
-          <w:lang w:eastAsia="pl-PL"/>
+          <w:lang w:val="en-US" w:eastAsia="pl-PL"/>
         </w:rPr>
       </w:pPr>
     </w:p>
@@ -107,7 +57,7 @@
                     </pic:cNvPicPr>
                   </pic:nvPicPr>
                   <pic:blipFill>
-                    <a:blip r:embed="rId4">
+                    <a:blip r:embed="rId5">
                       <a:extLst>
                         <a:ext uri="{28A0092B-C50C-407E-A947-70E740481C1C}">
                           <a14:useLocalDpi xmlns:a14="http://schemas.microsoft.com/office/drawing/2010/main" val="0"/>
@@ -139,97 +89,325 @@
         </w:drawing>
       </w:r>
     </w:p>
+    <w:p>
+      <w:pPr>
+        <w:pStyle w:val="Akapitzlist"/>
+        <w:numPr>
+          <w:ilvl w:val="0"/>
+          <w:numId w:val="1"/>
+        </w:numPr>
+      </w:pPr>
+      <w:proofErr w:type="spellStart"/>
+      <w:r>
+        <w:t>Nerve</w:t>
+      </w:r>
+      <w:proofErr w:type="spellEnd"/>
+    </w:p>
+    <w:p>
+      <w:pPr>
+        <w:pStyle w:val="Akapitzlist"/>
+        <w:numPr>
+          <w:ilvl w:val="0"/>
+          <w:numId w:val="1"/>
+        </w:numPr>
+      </w:pPr>
+      <w:proofErr w:type="spellStart"/>
+      <w:r>
+        <w:t>ice</w:t>
+      </w:r>
+      <w:proofErr w:type="spellEnd"/>
+    </w:p>
+    <w:p>
+      <w:pPr>
+        <w:pStyle w:val="Akapitzlist"/>
+        <w:numPr>
+          <w:ilvl w:val="0"/>
+          <w:numId w:val="1"/>
+        </w:numPr>
+      </w:pPr>
+      <w:proofErr w:type="spellStart"/>
+      <w:r>
+        <w:t>Foot</w:t>
+      </w:r>
+      <w:proofErr w:type="spellEnd"/>
+    </w:p>
+    <w:p>
+      <w:pPr>
+        <w:pStyle w:val="Akapitzlist"/>
+        <w:numPr>
+          <w:ilvl w:val="0"/>
+          <w:numId w:val="1"/>
+        </w:numPr>
+      </w:pPr>
+      <w:r>
+        <w:t>No-no</w:t>
+      </w:r>
+    </w:p>
+    <w:p>
+      <w:pPr>
+        <w:pStyle w:val="Akapitzlist"/>
+        <w:numPr>
+          <w:ilvl w:val="0"/>
+          <w:numId w:val="1"/>
+        </w:numPr>
+      </w:pPr>
+      <w:proofErr w:type="spellStart"/>
+      <w:r>
+        <w:lastRenderedPageBreak/>
+        <w:t>Stick</w:t>
+      </w:r>
+      <w:proofErr w:type="spellEnd"/>
+    </w:p>
+    <w:p>
+      <w:pPr>
+        <w:pStyle w:val="Akapitzlist"/>
+        <w:numPr>
+          <w:ilvl w:val="0"/>
+          <w:numId w:val="1"/>
+        </w:numPr>
+      </w:pPr>
+      <w:proofErr w:type="spellStart"/>
+      <w:r>
+        <w:t>sensitive</w:t>
+      </w:r>
+      <w:proofErr w:type="spellEnd"/>
+      <w:r>
+        <w:t>, stay</w:t>
+      </w:r>
+    </w:p>
+    <w:p>
+      <w:pPr>
+        <w:pStyle w:val="Akapitzlist"/>
+        <w:numPr>
+          <w:ilvl w:val="0"/>
+          <w:numId w:val="1"/>
+        </w:numPr>
+      </w:pPr>
+      <w:r>
+        <w:t>Hazard</w:t>
+      </w:r>
+    </w:p>
+    <w:p>
+      <w:pPr>
+        <w:pStyle w:val="Akapitzlist"/>
+        <w:numPr>
+          <w:ilvl w:val="0"/>
+          <w:numId w:val="1"/>
+        </w:numPr>
+      </w:pPr>
+      <w:proofErr w:type="spellStart"/>
+      <w:r>
+        <w:t>tong</w:t>
+      </w:r>
+      <w:r>
+        <w:t>ue</w:t>
+      </w:r>
+      <w:proofErr w:type="spellEnd"/>
+    </w:p>
     <w:p/>
-    <w:p/>
-    <w:p>
-      <w:pPr>
-        <w:rPr>
-          <w:b/>
-          <w:sz w:val="32"/>
-          <w:szCs w:val="32"/>
-        </w:rPr>
-      </w:pPr>
-      <w:proofErr w:type="spellStart"/>
-      <w:r>
-        <w:rPr>
-          <w:b/>
-          <w:sz w:val="32"/>
-          <w:szCs w:val="32"/>
-        </w:rPr>
-        <w:lastRenderedPageBreak/>
-        <w:t>change</w:t>
-      </w:r>
-      <w:proofErr w:type="spellEnd"/>
-      <w:r>
-        <w:rPr>
-          <w:b/>
-          <w:sz w:val="32"/>
-          <w:szCs w:val="32"/>
-        </w:rPr>
-        <w:t xml:space="preserve">, </w:t>
-      </w:r>
-      <w:proofErr w:type="spellStart"/>
-      <w:r>
-        <w:rPr>
-          <w:b/>
-          <w:sz w:val="32"/>
-          <w:szCs w:val="32"/>
-        </w:rPr>
-        <w:t>grip</w:t>
-      </w:r>
-      <w:proofErr w:type="spellEnd"/>
-      <w:r>
-        <w:rPr>
-          <w:b/>
-          <w:sz w:val="32"/>
-          <w:szCs w:val="32"/>
-        </w:rPr>
-        <w:t xml:space="preserve">, </w:t>
-      </w:r>
-      <w:proofErr w:type="spellStart"/>
-      <w:r>
-        <w:rPr>
-          <w:b/>
-          <w:sz w:val="32"/>
-          <w:szCs w:val="32"/>
-        </w:rPr>
-        <w:t>abuse</w:t>
-      </w:r>
-      <w:proofErr w:type="spellEnd"/>
-      <w:r>
-        <w:rPr>
-          <w:b/>
-          <w:sz w:val="32"/>
-          <w:szCs w:val="32"/>
-        </w:rPr>
-        <w:t xml:space="preserve">,  </w:t>
-      </w:r>
-      <w:proofErr w:type="spellStart"/>
-      <w:r>
-        <w:rPr>
-          <w:b/>
-          <w:sz w:val="32"/>
-          <w:szCs w:val="32"/>
+    <w:p>
+      <w:pPr>
+        <w:rPr>
+          <w:b/>
+          <w:sz w:val="32"/>
+          <w:szCs w:val="32"/>
+          <w:lang w:val="en-US"/>
+        </w:rPr>
+      </w:pPr>
+      <w:r>
+        <w:rPr>
+          <w:b/>
+          <w:sz w:val="32"/>
+          <w:szCs w:val="32"/>
+          <w:lang w:val="en-US"/>
+        </w:rPr>
+        <w:t>change, grip, abuse,  majorit</w:t>
+      </w:r>
+      <w:r>
+        <w:rPr>
+          <w:b/>
+          <w:sz w:val="32"/>
+          <w:szCs w:val="32"/>
+          <w:lang w:val="en-US"/>
+        </w:rPr>
+        <w:t>y, tolerance, curse, tradition</w:t>
+      </w:r>
+    </w:p>
+    <w:p>
+      <w:pPr>
+        <w:pStyle w:val="Akapitzlist"/>
+        <w:numPr>
+          <w:ilvl w:val="0"/>
+          <w:numId w:val="4"/>
+        </w:numPr>
+        <w:rPr>
+          <w:b/>
+          <w:sz w:val="32"/>
+          <w:szCs w:val="32"/>
+          <w:lang w:val="en-US"/>
+        </w:rPr>
+      </w:pPr>
+      <w:r>
+        <w:rPr>
+          <w:b/>
+          <w:sz w:val="32"/>
+          <w:szCs w:val="32"/>
+          <w:lang w:val="en-US"/>
+        </w:rPr>
+        <w:t>1</w:t>
+      </w:r>
+    </w:p>
+    <w:p>
+      <w:pPr>
+        <w:pStyle w:val="Akapitzlist"/>
+        <w:numPr>
+          <w:ilvl w:val="0"/>
+          <w:numId w:val="4"/>
+        </w:numPr>
+        <w:rPr>
+          <w:b/>
+          <w:sz w:val="32"/>
+          <w:szCs w:val="32"/>
+          <w:lang w:val="en-US"/>
+        </w:rPr>
+      </w:pPr>
+      <w:r>
+        <w:rPr>
+          <w:b/>
+          <w:sz w:val="32"/>
+          <w:szCs w:val="32"/>
+          <w:lang w:val="en-US"/>
+        </w:rPr>
+        <w:t>2</w:t>
+      </w:r>
+    </w:p>
+    <w:p>
+      <w:pPr>
+        <w:pStyle w:val="Akapitzlist"/>
+        <w:numPr>
+          <w:ilvl w:val="0"/>
+          <w:numId w:val="4"/>
+        </w:numPr>
+        <w:rPr>
+          <w:b/>
+          <w:sz w:val="32"/>
+          <w:szCs w:val="32"/>
+          <w:lang w:val="en-US"/>
+        </w:rPr>
+      </w:pPr>
+      <w:r>
+        <w:rPr>
+          <w:b/>
+          <w:sz w:val="32"/>
+          <w:szCs w:val="32"/>
+          <w:lang w:val="en-US"/>
         </w:rPr>
         <w:t>majority</w:t>
       </w:r>
-      <w:proofErr w:type="spellEnd"/>
-      <w:r>
-        <w:rPr>
-          <w:b/>
-          <w:sz w:val="32"/>
-          <w:szCs w:val="32"/>
-        </w:rPr>
-        <w:t xml:space="preserve">, </w:t>
-      </w:r>
-      <w:proofErr w:type="spellStart"/>
-      <w:r>
-        <w:rPr>
-          <w:b/>
-          <w:sz w:val="32"/>
-          <w:szCs w:val="32"/>
-        </w:rPr>
-        <w:t>to</w:t>
+    </w:p>
+    <w:p>
+      <w:pPr>
+        <w:pStyle w:val="Akapitzlist"/>
+        <w:numPr>
+          <w:ilvl w:val="0"/>
+          <w:numId w:val="4"/>
+        </w:numPr>
+        <w:rPr>
+          <w:b/>
+          <w:sz w:val="32"/>
+          <w:szCs w:val="32"/>
+          <w:lang w:val="en-US"/>
+        </w:rPr>
+      </w:pPr>
+      <w:r>
+        <w:rPr>
+          <w:b/>
+          <w:sz w:val="32"/>
+          <w:szCs w:val="32"/>
+          <w:lang w:val="en-US"/>
+        </w:rPr>
+        <w:t>4</w:t>
+      </w:r>
+    </w:p>
+    <w:p>
+      <w:pPr>
+        <w:pStyle w:val="Akapitzlist"/>
+        <w:numPr>
+          <w:ilvl w:val="0"/>
+          <w:numId w:val="4"/>
+        </w:numPr>
+        <w:rPr>
+          <w:b/>
+          <w:sz w:val="32"/>
+          <w:szCs w:val="32"/>
+          <w:lang w:val="en-US"/>
+        </w:rPr>
+      </w:pPr>
+      <w:r>
+        <w:rPr>
+          <w:b/>
+          <w:sz w:val="32"/>
+          <w:szCs w:val="32"/>
+          <w:lang w:val="en-US"/>
+        </w:rPr>
+        <w:t>t</w:t>
+      </w:r>
+      <w:r>
+        <w:rPr>
+          <w:b/>
+          <w:sz w:val="32"/>
+          <w:szCs w:val="32"/>
+          <w:lang w:val="en-US"/>
+        </w:rPr>
+        <w:t>olerance</w:t>
+      </w:r>
+    </w:p>
+    <w:p>
+      <w:pPr>
+        <w:pStyle w:val="Akapitzlist"/>
+        <w:numPr>
+          <w:ilvl w:val="0"/>
+          <w:numId w:val="4"/>
+        </w:numPr>
+        <w:rPr>
+          <w:b/>
+          <w:sz w:val="32"/>
+          <w:szCs w:val="32"/>
+          <w:lang w:val="en-US"/>
+        </w:rPr>
+      </w:pPr>
+      <w:r>
+        <w:rPr>
+          <w:b/>
+          <w:sz w:val="32"/>
+          <w:szCs w:val="32"/>
+          <w:lang w:val="en-US"/>
+        </w:rPr>
+        <w:t>curse</w:t>
+      </w:r>
+    </w:p>
+    <w:p>
+      <w:pPr>
+        <w:pStyle w:val="Akapitzlist"/>
+        <w:numPr>
+          <w:ilvl w:val="0"/>
+          <w:numId w:val="4"/>
+        </w:numPr>
+        <w:rPr>
+          <w:b/>
+          <w:sz w:val="32"/>
+          <w:szCs w:val="32"/>
+          <w:lang w:val="en-US"/>
+        </w:rPr>
+      </w:pPr>
+      <w:r>
+        <w:rPr>
+          <w:b/>
+          <w:sz w:val="32"/>
+          <w:szCs w:val="32"/>
+          <w:lang w:val="en-US"/>
+        </w:rPr>
+        <w:t>t</w:t>
       </w:r>
       <w:bookmarkStart w:id="0" w:name="_GoBack"/>
       <w:bookmarkEnd w:id="0"/>
@@ -238,62 +416,25 @@
           <w:b/>
           <w:sz w:val="32"/>
           <w:szCs w:val="32"/>
-        </w:rPr>
-        <w:t>lerance</w:t>
-      </w:r>
-      <w:proofErr w:type="spellEnd"/>
-      <w:r>
-        <w:rPr>
-          <w:b/>
-          <w:sz w:val="32"/>
-          <w:szCs w:val="32"/>
-        </w:rPr>
-        <w:t xml:space="preserve">, </w:t>
-      </w:r>
-      <w:proofErr w:type="spellStart"/>
-      <w:r>
-        <w:rPr>
-          <w:b/>
-          <w:sz w:val="32"/>
-          <w:szCs w:val="32"/>
-        </w:rPr>
-        <w:t>curse</w:t>
-      </w:r>
-      <w:proofErr w:type="spellEnd"/>
-      <w:r>
-        <w:rPr>
-          <w:b/>
-          <w:sz w:val="32"/>
-          <w:szCs w:val="32"/>
-        </w:rPr>
-        <w:t xml:space="preserve">, </w:t>
-      </w:r>
-      <w:proofErr w:type="spellStart"/>
-      <w:r>
-        <w:rPr>
-          <w:b/>
-          <w:sz w:val="32"/>
-          <w:szCs w:val="32"/>
-        </w:rPr>
-        <w:t>tradition</w:t>
-      </w:r>
-      <w:proofErr w:type="spellEnd"/>
-      <w:r>
-        <w:rPr>
-          <w:b/>
-          <w:sz w:val="32"/>
-          <w:szCs w:val="32"/>
-        </w:rPr>
-        <w:t xml:space="preserve">, </w:t>
-      </w:r>
-    </w:p>
-    <w:p/>
+          <w:lang w:val="en-US"/>
+        </w:rPr>
+        <w:t>radition</w:t>
+      </w:r>
+    </w:p>
+    <w:p>
+      <w:pPr>
+        <w:rPr>
+          <w:lang w:val="en-US"/>
+        </w:rPr>
+      </w:pPr>
+    </w:p>
     <w:p>
       <w:r>
         <w:rPr>
           <w:noProof/>
           <w:lang w:eastAsia="pl-PL"/>
         </w:rPr>
+        <w:lastRenderedPageBreak/>
         <w:drawing>
           <wp:inline distT="0" distB="0" distL="0" distR="0">
             <wp:extent cx="5229225" cy="7701429"/>
@@ -312,7 +453,7 @@
                     </pic:cNvPicPr>
                   </pic:nvPicPr>
                   <pic:blipFill>
-                    <a:blip r:embed="rId5">
+                    <a:blip r:embed="rId6">
                       <a:extLst>
                         <a:ext uri="{28A0092B-C50C-407E-A947-70E740481C1C}">
                           <a14:useLocalDpi xmlns:a14="http://schemas.microsoft.com/office/drawing/2010/main" val="0"/>
@@ -352,6 +493,379 @@
     </w:sectPr>
   </w:body>
 </w:document>
+</file>
+
+<file path=word/numbering.xml><?xml version="1.0" encoding="utf-8"?>
+<w:numbering xmlns:wpc="http://schemas.microsoft.com/office/word/2010/wordprocessingCanvas" xmlns:mc="http://schemas.openxmlformats.org/markup-compatibility/2006" xmlns:o="urn:schemas-microsoft-com:office:office" xmlns:r="http://schemas.openxmlformats.org/officeDocument/2006/relationships" xmlns:m="http://schemas.openxmlformats.org/officeDocument/2006/math" xmlns:v="urn:schemas-microsoft-com:vml" xmlns:wp14="http://schemas.microsoft.com/office/word/2010/wordprocessingDrawing" xmlns:wp="http://schemas.openxmlformats.org/drawingml/2006/wordprocessingDrawing" xmlns:w10="urn:schemas-microsoft-com:office:word" xmlns:w="http://schemas.openxmlformats.org/wordprocessingml/2006/main" xmlns:w14="http://schemas.microsoft.com/office/word/2010/wordml" xmlns:w15="http://schemas.microsoft.com/office/word/2012/wordml" xmlns:wpg="http://schemas.microsoft.com/office/word/2010/wordprocessingGroup" xmlns:wpi="http://schemas.microsoft.com/office/word/2010/wordprocessingInk" xmlns:wne="http://schemas.microsoft.com/office/word/2006/wordml" xmlns:wps="http://schemas.microsoft.com/office/word/2010/wordprocessingShape" mc:Ignorable="w14 w15 wp14">
+  <w:abstractNum w:abstractNumId="0" w15:restartNumberingAfterBreak="0">
+    <w:nsid w:val="00DE6B24"/>
+    <w:multiLevelType w:val="hybridMultilevel"/>
+    <w:tmpl w:val="3C527FA2"/>
+    <w:lvl w:ilvl="0" w:tplc="0415000F">
+      <w:start w:val="1"/>
+      <w:numFmt w:val="decimal"/>
+      <w:lvlText w:val="%1."/>
+      <w:lvlJc w:val="left"/>
+      <w:pPr>
+        <w:ind w:left="720" w:hanging="360"/>
+      </w:pPr>
+      <w:rPr>
+        <w:rFonts w:hint="default"/>
+      </w:rPr>
+    </w:lvl>
+    <w:lvl w:ilvl="1" w:tplc="04150019" w:tentative="1">
+      <w:start w:val="1"/>
+      <w:numFmt w:val="lowerLetter"/>
+      <w:lvlText w:val="%2."/>
+      <w:lvlJc w:val="left"/>
+      <w:pPr>
+        <w:ind w:left="1440" w:hanging="360"/>
+      </w:pPr>
+    </w:lvl>
+    <w:lvl w:ilvl="2" w:tplc="0415001B" w:tentative="1">
+      <w:start w:val="1"/>
+      <w:numFmt w:val="lowerRoman"/>
+      <w:lvlText w:val="%3."/>
+      <w:lvlJc w:val="right"/>
+      <w:pPr>
+        <w:ind w:left="2160" w:hanging="180"/>
+      </w:pPr>
+    </w:lvl>
+    <w:lvl w:ilvl="3" w:tplc="0415000F" w:tentative="1">
+      <w:start w:val="1"/>
+      <w:numFmt w:val="decimal"/>
+      <w:lvlText w:val="%4."/>
+      <w:lvlJc w:val="left"/>
+      <w:pPr>
+        <w:ind w:left="2880" w:hanging="360"/>
+      </w:pPr>
+    </w:lvl>
+    <w:lvl w:ilvl="4" w:tplc="04150019" w:tentative="1">
+      <w:start w:val="1"/>
+      <w:numFmt w:val="lowerLetter"/>
+      <w:lvlText w:val="%5."/>
+      <w:lvlJc w:val="left"/>
+      <w:pPr>
+        <w:ind w:left="3600" w:hanging="360"/>
+      </w:pPr>
+    </w:lvl>
+    <w:lvl w:ilvl="5" w:tplc="0415001B" w:tentative="1">
+      <w:start w:val="1"/>
+      <w:numFmt w:val="lowerRoman"/>
+      <w:lvlText w:val="%6."/>
+      <w:lvlJc w:val="right"/>
+      <w:pPr>
+        <w:ind w:left="4320" w:hanging="180"/>
+      </w:pPr>
+    </w:lvl>
+    <w:lvl w:ilvl="6" w:tplc="0415000F" w:tentative="1">
+      <w:start w:val="1"/>
+      <w:numFmt w:val="decimal"/>
+      <w:lvlText w:val="%7."/>
+      <w:lvlJc w:val="left"/>
+      <w:pPr>
+        <w:ind w:left="5040" w:hanging="360"/>
+      </w:pPr>
+    </w:lvl>
+    <w:lvl w:ilvl="7" w:tplc="04150019" w:tentative="1">
+      <w:start w:val="1"/>
+      <w:numFmt w:val="lowerLetter"/>
+      <w:lvlText w:val="%8."/>
+      <w:lvlJc w:val="left"/>
+      <w:pPr>
+        <w:ind w:left="5760" w:hanging="360"/>
+      </w:pPr>
+    </w:lvl>
+    <w:lvl w:ilvl="8" w:tplc="0415001B" w:tentative="1">
+      <w:start w:val="1"/>
+      <w:numFmt w:val="lowerRoman"/>
+      <w:lvlText w:val="%9."/>
+      <w:lvlJc w:val="right"/>
+      <w:pPr>
+        <w:ind w:left="6480" w:hanging="180"/>
+      </w:pPr>
+    </w:lvl>
+  </w:abstractNum>
+  <w:abstractNum w:abstractNumId="1" w15:restartNumberingAfterBreak="0">
+    <w:nsid w:val="05925A7D"/>
+    <w:multiLevelType w:val="hybridMultilevel"/>
+    <w:tmpl w:val="9050E046"/>
+    <w:lvl w:ilvl="0" w:tplc="0415000F">
+      <w:start w:val="1"/>
+      <w:numFmt w:val="decimal"/>
+      <w:lvlText w:val="%1."/>
+      <w:lvlJc w:val="left"/>
+      <w:pPr>
+        <w:ind w:left="720" w:hanging="360"/>
+      </w:pPr>
+      <w:rPr>
+        <w:rFonts w:hint="default"/>
+      </w:rPr>
+    </w:lvl>
+    <w:lvl w:ilvl="1" w:tplc="04150019" w:tentative="1">
+      <w:start w:val="1"/>
+      <w:numFmt w:val="lowerLetter"/>
+      <w:lvlText w:val="%2."/>
+      <w:lvlJc w:val="left"/>
+      <w:pPr>
+        <w:ind w:left="1440" w:hanging="360"/>
+      </w:pPr>
+    </w:lvl>
+    <w:lvl w:ilvl="2" w:tplc="0415001B" w:tentative="1">
+      <w:start w:val="1"/>
+      <w:numFmt w:val="lowerRoman"/>
+      <w:lvlText w:val="%3."/>
+      <w:lvlJc w:val="right"/>
+      <w:pPr>
+        <w:ind w:left="2160" w:hanging="180"/>
+      </w:pPr>
+    </w:lvl>
+    <w:lvl w:ilvl="3" w:tplc="0415000F" w:tentative="1">
+      <w:start w:val="1"/>
+      <w:numFmt w:val="decimal"/>
+      <w:lvlText w:val="%4."/>
+      <w:lvlJc w:val="left"/>
+      <w:pPr>
+        <w:ind w:left="2880" w:hanging="360"/>
+      </w:pPr>
+    </w:lvl>
+    <w:lvl w:ilvl="4" w:tplc="04150019" w:tentative="1">
+      <w:start w:val="1"/>
+      <w:numFmt w:val="lowerLetter"/>
+      <w:lvlText w:val="%5."/>
+      <w:lvlJc w:val="left"/>
+      <w:pPr>
+        <w:ind w:left="3600" w:hanging="360"/>
+      </w:pPr>
+    </w:lvl>
+    <w:lvl w:ilvl="5" w:tplc="0415001B" w:tentative="1">
+      <w:start w:val="1"/>
+      <w:numFmt w:val="lowerRoman"/>
+      <w:lvlText w:val="%6."/>
+      <w:lvlJc w:val="right"/>
+      <w:pPr>
+        <w:ind w:left="4320" w:hanging="180"/>
+      </w:pPr>
+    </w:lvl>
+    <w:lvl w:ilvl="6" w:tplc="0415000F" w:tentative="1">
+      <w:start w:val="1"/>
+      <w:numFmt w:val="decimal"/>
+      <w:lvlText w:val="%7."/>
+      <w:lvlJc w:val="left"/>
+      <w:pPr>
+        <w:ind w:left="5040" w:hanging="360"/>
+      </w:pPr>
+    </w:lvl>
+    <w:lvl w:ilvl="7" w:tplc="04150019" w:tentative="1">
+      <w:start w:val="1"/>
+      <w:numFmt w:val="lowerLetter"/>
+      <w:lvlText w:val="%8."/>
+      <w:lvlJc w:val="left"/>
+      <w:pPr>
+        <w:ind w:left="5760" w:hanging="360"/>
+      </w:pPr>
+    </w:lvl>
+    <w:lvl w:ilvl="8" w:tplc="0415001B" w:tentative="1">
+      <w:start w:val="1"/>
+      <w:numFmt w:val="lowerRoman"/>
+      <w:lvlText w:val="%9."/>
+      <w:lvlJc w:val="right"/>
+      <w:pPr>
+        <w:ind w:left="6480" w:hanging="180"/>
+      </w:pPr>
+    </w:lvl>
+  </w:abstractNum>
+  <w:abstractNum w:abstractNumId="2" w15:restartNumberingAfterBreak="0">
+    <w:nsid w:val="55514733"/>
+    <w:multiLevelType w:val="hybridMultilevel"/>
+    <w:tmpl w:val="46BABC76"/>
+    <w:lvl w:ilvl="0" w:tplc="0415000F">
+      <w:start w:val="1"/>
+      <w:numFmt w:val="decimal"/>
+      <w:lvlText w:val="%1."/>
+      <w:lvlJc w:val="left"/>
+      <w:pPr>
+        <w:ind w:left="720" w:hanging="360"/>
+      </w:pPr>
+      <w:rPr>
+        <w:rFonts w:hint="default"/>
+      </w:rPr>
+    </w:lvl>
+    <w:lvl w:ilvl="1" w:tplc="04150019" w:tentative="1">
+      <w:start w:val="1"/>
+      <w:numFmt w:val="lowerLetter"/>
+      <w:lvlText w:val="%2."/>
+      <w:lvlJc w:val="left"/>
+      <w:pPr>
+        <w:ind w:left="1440" w:hanging="360"/>
+      </w:pPr>
+    </w:lvl>
+    <w:lvl w:ilvl="2" w:tplc="0415001B" w:tentative="1">
+      <w:start w:val="1"/>
+      <w:numFmt w:val="lowerRoman"/>
+      <w:lvlText w:val="%3."/>
+      <w:lvlJc w:val="right"/>
+      <w:pPr>
+        <w:ind w:left="2160" w:hanging="180"/>
+      </w:pPr>
+    </w:lvl>
+    <w:lvl w:ilvl="3" w:tplc="0415000F" w:tentative="1">
+      <w:start w:val="1"/>
+      <w:numFmt w:val="decimal"/>
+      <w:lvlText w:val="%4."/>
+      <w:lvlJc w:val="left"/>
+      <w:pPr>
+        <w:ind w:left="2880" w:hanging="360"/>
+      </w:pPr>
+    </w:lvl>
+    <w:lvl w:ilvl="4" w:tplc="04150019" w:tentative="1">
+      <w:start w:val="1"/>
+      <w:numFmt w:val="lowerLetter"/>
+      <w:lvlText w:val="%5."/>
+      <w:lvlJc w:val="left"/>
+      <w:pPr>
+        <w:ind w:left="3600" w:hanging="360"/>
+      </w:pPr>
+    </w:lvl>
+    <w:lvl w:ilvl="5" w:tplc="0415001B" w:tentative="1">
+      <w:start w:val="1"/>
+      <w:numFmt w:val="lowerRoman"/>
+      <w:lvlText w:val="%6."/>
+      <w:lvlJc w:val="right"/>
+      <w:pPr>
+        <w:ind w:left="4320" w:hanging="180"/>
+      </w:pPr>
+    </w:lvl>
+    <w:lvl w:ilvl="6" w:tplc="0415000F" w:tentative="1">
+      <w:start w:val="1"/>
+      <w:numFmt w:val="decimal"/>
+      <w:lvlText w:val="%7."/>
+      <w:lvlJc w:val="left"/>
+      <w:pPr>
+        <w:ind w:left="5040" w:hanging="360"/>
+      </w:pPr>
+    </w:lvl>
+    <w:lvl w:ilvl="7" w:tplc="04150019" w:tentative="1">
+      <w:start w:val="1"/>
+      <w:numFmt w:val="lowerLetter"/>
+      <w:lvlText w:val="%8."/>
+      <w:lvlJc w:val="left"/>
+      <w:pPr>
+        <w:ind w:left="5760" w:hanging="360"/>
+      </w:pPr>
+    </w:lvl>
+    <w:lvl w:ilvl="8" w:tplc="0415001B" w:tentative="1">
+      <w:start w:val="1"/>
+      <w:numFmt w:val="lowerRoman"/>
+      <w:lvlText w:val="%9."/>
+      <w:lvlJc w:val="right"/>
+      <w:pPr>
+        <w:ind w:left="6480" w:hanging="180"/>
+      </w:pPr>
+    </w:lvl>
+  </w:abstractNum>
+  <w:abstractNum w:abstractNumId="3" w15:restartNumberingAfterBreak="0">
+    <w:nsid w:val="69646F4D"/>
+    <w:multiLevelType w:val="hybridMultilevel"/>
+    <w:tmpl w:val="1A7A1D88"/>
+    <w:lvl w:ilvl="0" w:tplc="0415000F">
+      <w:start w:val="1"/>
+      <w:numFmt w:val="decimal"/>
+      <w:lvlText w:val="%1."/>
+      <w:lvlJc w:val="left"/>
+      <w:pPr>
+        <w:ind w:left="720" w:hanging="360"/>
+      </w:pPr>
+      <w:rPr>
+        <w:rFonts w:hint="default"/>
+      </w:rPr>
+    </w:lvl>
+    <w:lvl w:ilvl="1" w:tplc="04150019" w:tentative="1">
+      <w:start w:val="1"/>
+      <w:numFmt w:val="lowerLetter"/>
+      <w:lvlText w:val="%2."/>
+      <w:lvlJc w:val="left"/>
+      <w:pPr>
+        <w:ind w:left="1440" w:hanging="360"/>
+      </w:pPr>
+    </w:lvl>
+    <w:lvl w:ilvl="2" w:tplc="0415001B" w:tentative="1">
+      <w:start w:val="1"/>
+      <w:numFmt w:val="lowerRoman"/>
+      <w:lvlText w:val="%3."/>
+      <w:lvlJc w:val="right"/>
+      <w:pPr>
+        <w:ind w:left="2160" w:hanging="180"/>
+      </w:pPr>
+    </w:lvl>
+    <w:lvl w:ilvl="3" w:tplc="0415000F" w:tentative="1">
+      <w:start w:val="1"/>
+      <w:numFmt w:val="decimal"/>
+      <w:lvlText w:val="%4."/>
+      <w:lvlJc w:val="left"/>
+      <w:pPr>
+        <w:ind w:left="2880" w:hanging="360"/>
+      </w:pPr>
+    </w:lvl>
+    <w:lvl w:ilvl="4" w:tplc="04150019" w:tentative="1">
+      <w:start w:val="1"/>
+      <w:numFmt w:val="lowerLetter"/>
+      <w:lvlText w:val="%5."/>
+      <w:lvlJc w:val="left"/>
+      <w:pPr>
+        <w:ind w:left="3600" w:hanging="360"/>
+      </w:pPr>
+    </w:lvl>
+    <w:lvl w:ilvl="5" w:tplc="0415001B" w:tentative="1">
+      <w:start w:val="1"/>
+      <w:numFmt w:val="lowerRoman"/>
+      <w:lvlText w:val="%6."/>
+      <w:lvlJc w:val="right"/>
+      <w:pPr>
+        <w:ind w:left="4320" w:hanging="180"/>
+      </w:pPr>
+    </w:lvl>
+    <w:lvl w:ilvl="6" w:tplc="0415000F" w:tentative="1">
+      <w:start w:val="1"/>
+      <w:numFmt w:val="decimal"/>
+      <w:lvlText w:val="%7."/>
+      <w:lvlJc w:val="left"/>
+      <w:pPr>
+        <w:ind w:left="5040" w:hanging="360"/>
+      </w:pPr>
+    </w:lvl>
+    <w:lvl w:ilvl="7" w:tplc="04150019" w:tentative="1">
+      <w:start w:val="1"/>
+      <w:numFmt w:val="lowerLetter"/>
+      <w:lvlText w:val="%8."/>
+      <w:lvlJc w:val="left"/>
+      <w:pPr>
+        <w:ind w:left="5760" w:hanging="360"/>
+      </w:pPr>
+    </w:lvl>
+    <w:lvl w:ilvl="8" w:tplc="0415001B" w:tentative="1">
+      <w:start w:val="1"/>
+      <w:numFmt w:val="lowerRoman"/>
+      <w:lvlText w:val="%9."/>
+      <w:lvlJc w:val="right"/>
+      <w:pPr>
+        <w:ind w:left="6480" w:hanging="180"/>
+      </w:pPr>
+    </w:lvl>
+  </w:abstractNum>
+  <w:num w:numId="1">
+    <w:abstractNumId w:val="1"/>
+  </w:num>
+  <w:num w:numId="2">
+    <w:abstractNumId w:val="3"/>
+  </w:num>
+  <w:num w:numId="3">
+    <w:abstractNumId w:val="0"/>
+  </w:num>
+  <w:num w:numId="4">
+    <w:abstractNumId w:val="2"/>
+  </w:num>
+</w:numbering>
 </file>
 
 <file path=word/styles.xml><?xml version="1.0" encoding="utf-8"?>

</xml_diff>

<commit_message>
lesson 385 - Monday
</commit_message>
<xml_diff>
--- a/english_via_skype/solutions/doc/lesson_380_taboo collocations_edit.docx
+++ b/english_via_skype/solutions/doc/lesson_380_taboo collocations_edit.docx
@@ -97,11 +97,12 @@
           <w:numId w:val="1"/>
         </w:numPr>
       </w:pPr>
-      <w:proofErr w:type="spellStart"/>
-      <w:r>
-        <w:t>Nerve</w:t>
-      </w:r>
-      <w:proofErr w:type="spellEnd"/>
+      <w:r>
+        <w:t>n</w:t>
+      </w:r>
+      <w:r>
+        <w:t>erve</w:t>
+      </w:r>
     </w:p>
     <w:p>
       <w:pPr>
@@ -111,11 +112,9 @@
           <w:numId w:val="1"/>
         </w:numPr>
       </w:pPr>
-      <w:proofErr w:type="spellStart"/>
       <w:r>
         <w:t>ice</w:t>
       </w:r>
-      <w:proofErr w:type="spellEnd"/>
     </w:p>
     <w:p>
       <w:pPr>
@@ -125,11 +124,12 @@
           <w:numId w:val="1"/>
         </w:numPr>
       </w:pPr>
-      <w:proofErr w:type="spellStart"/>
-      <w:r>
-        <w:t>Foot</w:t>
-      </w:r>
-      <w:proofErr w:type="spellEnd"/>
+      <w:r>
+        <w:t>f</w:t>
+      </w:r>
+      <w:r>
+        <w:t>oot</w:t>
+      </w:r>
     </w:p>
     <w:p>
       <w:pPr>
@@ -140,7 +140,10 @@
         </w:numPr>
       </w:pPr>
       <w:r>
-        <w:t>No-no</w:t>
+        <w:t>n</w:t>
+      </w:r>
+      <w:r>
+        <w:t>o-no</w:t>
       </w:r>
     </w:p>
     <w:p>
@@ -151,12 +154,10 @@
           <w:numId w:val="1"/>
         </w:numPr>
       </w:pPr>
-      <w:proofErr w:type="spellStart"/>
       <w:r>
         <w:lastRenderedPageBreak/>
         <w:t>Stick</w:t>
       </w:r>
-      <w:proofErr w:type="spellEnd"/>
     </w:p>
     <w:p>
       <w:pPr>
@@ -166,11 +167,9 @@
           <w:numId w:val="1"/>
         </w:numPr>
       </w:pPr>
-      <w:proofErr w:type="spellStart"/>
       <w:r>
         <w:t>sensitive</w:t>
       </w:r>
-      <w:proofErr w:type="spellEnd"/>
       <w:r>
         <w:t>, stay</w:t>
       </w:r>
@@ -184,7 +183,10 @@
         </w:numPr>
       </w:pPr>
       <w:r>
-        <w:t>Hazard</w:t>
+        <w:t>h</w:t>
+      </w:r>
+      <w:r>
+        <w:t>azard</w:t>
       </w:r>
     </w:p>
     <w:p>
@@ -195,14 +197,12 @@
           <w:numId w:val="1"/>
         </w:numPr>
       </w:pPr>
-      <w:proofErr w:type="spellStart"/>
       <w:r>
         <w:t>tong</w:t>
       </w:r>
       <w:r>
         <w:t>ue</w:t>
       </w:r>
-      <w:proofErr w:type="spellEnd"/>
     </w:p>
     <w:p/>
     <w:p>
@@ -254,7 +254,7 @@
           <w:szCs w:val="32"/>
           <w:lang w:val="en-US"/>
         </w:rPr>
-        <w:t>1</w:t>
+        <w:t>change</w:t>
       </w:r>
     </w:p>
     <w:p>
@@ -278,7 +278,7 @@
           <w:szCs w:val="32"/>
           <w:lang w:val="en-US"/>
         </w:rPr>
-        <w:t>2</w:t>
+        <w:t>grip</w:t>
       </w:r>
     </w:p>
     <w:p>
@@ -326,8 +326,10 @@
           <w:szCs w:val="32"/>
           <w:lang w:val="en-US"/>
         </w:rPr>
-        <w:t>4</w:t>
-      </w:r>
+        <w:t>abuse</w:t>
+      </w:r>
+      <w:bookmarkStart w:id="0" w:name="_GoBack"/>
+      <w:bookmarkEnd w:id="0"/>
     </w:p>
     <w:p>
       <w:pPr>
@@ -409,8 +411,6 @@
         </w:rPr>
         <w:t>t</w:t>
       </w:r>
-      <w:bookmarkStart w:id="0" w:name="_GoBack"/>
-      <w:bookmarkEnd w:id="0"/>
       <w:r>
         <w:rPr>
           <w:b/>

</xml_diff>